<commit_message>
Após alterar a DAO de List para Set
</commit_message>
<xml_diff>
--- a/Conteudos/02 - Java Basico  - Teoria II.docx
+++ b/Conteudos/02 - Java Basico  - Teoria II.docx
@@ -753,17 +753,20 @@
       <w:pPr>
         <w:spacing w:after="0" w:line="240" w:lineRule="auto"/>
         <w:rPr>
-          <w:sz w:val="18"/>
-        </w:rPr>
-      </w:pPr>
-      <w:r>
-        <w:rPr>
+          <w:color w:val="FF0000"/>
+          <w:sz w:val="18"/>
+        </w:rPr>
+      </w:pPr>
+      <w:r>
+        <w:rPr>
+          <w:color w:val="FF0000"/>
           <w:sz w:val="18"/>
         </w:rPr>
         <w:t xml:space="preserve">a) </w:t>
       </w:r>
       <w:r>
         <w:rPr>
+          <w:color w:val="FF0000"/>
           <w:sz w:val="18"/>
         </w:rPr>
         <w:t>Falamos de Encapsulamento</w:t>
@@ -1008,8 +1011,6 @@
         </w:rPr>
         <w:t>?</w:t>
       </w:r>
-      <w:bookmarkStart w:id="0" w:name="_GoBack"/>
-      <w:bookmarkEnd w:id="0"/>
     </w:p>
     <w:p>
       <w:pPr>
@@ -1475,7 +1476,22 @@
         <w:rPr>
           <w:sz w:val="18"/>
         </w:rPr>
-        <w:t>Nome: ___________________________________________________________________________________________</w:t>
+        <w:t xml:space="preserve">Nome: </w:t>
+      </w:r>
+      <w:bookmarkStart w:id="0" w:name="_GoBack"/>
+      <w:r>
+        <w:rPr>
+          <w:sz w:val="18"/>
+          <w:u w:val="single"/>
+        </w:rPr>
+        <w:t>João Serrano</w:t>
+      </w:r>
+      <w:bookmarkEnd w:id="0"/>
+      <w:r>
+        <w:rPr>
+          <w:sz w:val="18"/>
+        </w:rPr>
+        <w:t>_______________________________________________________________________________</w:t>
       </w:r>
     </w:p>
     <w:p>

</xml_diff>